<commit_message>
uma tabela concluida em  excercicios.doc
</commit_message>
<xml_diff>
--- a/Aula1/excercicios.docx
+++ b/Aula1/excercicios.docx
@@ -3,94 +3,1106 @@
 <w:document xmlns:wpc="http://schemas.microsoft.com/office/word/2010/wordprocessingCanvas" xmlns:cx="http://schemas.microsoft.com/office/drawing/2014/chartex" xmlns:cx1="http://schemas.microsoft.com/office/drawing/2015/9/8/chartex" xmlns:cx2="http://schemas.microsoft.com/office/drawing/2015/10/21/chartex" xmlns:cx3="http://schemas.microsoft.com/office/drawing/2016/5/9/chartex" xmlns:cx4="http://schemas.microsoft.com/office/drawing/2016/5/10/chartex" xmlns:cx5="http://schemas.microsoft.com/office/drawing/2016/5/11/chartex" xmlns:cx6="http://schemas.microsoft.com/office/drawing/2016/5/12/chartex" xmlns:cx7="http://schemas.microsoft.com/office/drawing/2016/5/13/chartex" xmlns:cx8="http://schemas.microsoft.com/office/drawing/2016/5/14/chartex" xmlns:mc="http://schemas.openxmlformats.org/markup-compatibility/2006" xmlns:aink="http://schemas.microsoft.com/office/drawing/2016/ink" xmlns:am3d="http://schemas.microsoft.com/office/drawing/2017/model3d" xmlns:o="urn:schemas-microsoft-com:office:office" xmlns:r="http://schemas.openxmlformats.org/officeDocument/2006/relationships" xmlns:m="http://schemas.openxmlformats.org/officeDocument/2006/math" xmlns:v="urn:schemas-microsoft-com:vml" xmlns:wp14="http://schemas.microsoft.com/office/word/2010/wordprocessingDrawing" xmlns:wp="http://schemas.openxmlformats.org/drawingml/2006/wordprocessingDrawing" xmlns:w10="urn:schemas-microsoft-com:office:word" xmlns:w="http://schemas.openxmlformats.org/wordprocessingml/2006/main" xmlns:w14="http://schemas.microsoft.com/office/word/2010/wordml" xmlns:w15="http://schemas.microsoft.com/office/word/2012/wordml" xmlns:w16cid="http://schemas.microsoft.com/office/word/2016/wordml/cid" xmlns:w16se="http://schemas.microsoft.com/office/word/2015/wordml/symex" xmlns:wpg="http://schemas.microsoft.com/office/word/2010/wordprocessingGroup" xmlns:wpi="http://schemas.microsoft.com/office/word/2010/wordprocessingInk" xmlns:wne="http://schemas.microsoft.com/office/word/2006/wordml" xmlns:wps="http://schemas.microsoft.com/office/word/2010/wordprocessingShape" mc:Ignorable="w14 w15 w16se w16cid wp14">
   <w:body>
     <w:p>
-      <w:r>
+      <w:pPr>
+        <w:rPr>
+          <w:sz w:val="28"/>
+          <w:szCs w:val="28"/>
+        </w:rPr>
+      </w:pPr>
+      <w:r>
+        <w:rPr>
+          <w:sz w:val="28"/>
+          <w:szCs w:val="28"/>
+        </w:rPr>
         <w:t xml:space="preserve">2.1 Exercício 1 - Inscrição online de alunos em </w:t>
       </w:r>
       <w:r>
+        <w:rPr>
+          <w:sz w:val="28"/>
+          <w:szCs w:val="28"/>
+        </w:rPr>
         <w:t>disciplinas pretende-se</w:t>
       </w:r>
       <w:r>
+        <w:rPr>
+          <w:sz w:val="28"/>
+          <w:szCs w:val="28"/>
+        </w:rPr>
         <w:t xml:space="preserve"> que seja </w:t>
       </w:r>
       <w:proofErr w:type="spellStart"/>
       <w:r>
+        <w:rPr>
+          <w:sz w:val="28"/>
+          <w:szCs w:val="28"/>
+        </w:rPr>
         <w:t>efectuada</w:t>
       </w:r>
       <w:proofErr w:type="spellEnd"/>
       <w:r>
+        <w:rPr>
+          <w:sz w:val="28"/>
+          <w:szCs w:val="28"/>
+        </w:rPr>
         <w:t xml:space="preserve"> a análise de um sistema que possibilite a inscrição online de alunos em disciplinas. Utilize o seu conhecimento do domínio do problema e como resultado da análise, </w:t>
       </w:r>
       <w:proofErr w:type="spellStart"/>
       <w:r>
+        <w:rPr>
+          <w:sz w:val="28"/>
+          <w:szCs w:val="28"/>
+        </w:rPr>
         <w:t>efectue</w:t>
       </w:r>
       <w:proofErr w:type="spellEnd"/>
       <w:r>
+        <w:rPr>
+          <w:sz w:val="28"/>
+          <w:szCs w:val="28"/>
+        </w:rPr>
         <w:t xml:space="preserve"> os seguintes passos: </w:t>
       </w:r>
     </w:p>
     <w:p>
-      <w:r>
+      <w:pPr>
+        <w:rPr>
+          <w:sz w:val="28"/>
+          <w:szCs w:val="28"/>
+        </w:rPr>
+      </w:pPr>
+      <w:r>
+        <w:rPr>
+          <w:sz w:val="28"/>
+          <w:szCs w:val="28"/>
+        </w:rPr>
         <w:t>1. Identifique os atores envolvidos.</w:t>
       </w:r>
     </w:p>
     <w:p>
       <w:pPr>
         <w:pStyle w:val="NormalWeb"/>
+        <w:rPr>
+          <w:rFonts w:asciiTheme="minorHAnsi" w:hAnsiTheme="minorHAnsi" w:cstheme="minorHAnsi"/>
+          <w:sz w:val="22"/>
+          <w:szCs w:val="22"/>
+        </w:rPr>
       </w:pPr>
       <w:r>
         <w:rPr>
           <w:rFonts w:hAnsi="Symbol"/>
+          <w:sz w:val="22"/>
+          <w:szCs w:val="22"/>
         </w:rPr>
         <w:t></w:t>
       </w:r>
       <w:r>
-        <w:t xml:space="preserve"> Alunos</w:t>
+        <w:rPr>
+          <w:sz w:val="22"/>
+          <w:szCs w:val="22"/>
+        </w:rPr>
+        <w:t xml:space="preserve"> </w:t>
+      </w:r>
+      <w:r>
+        <w:rPr>
+          <w:rFonts w:asciiTheme="minorHAnsi" w:hAnsiTheme="minorHAnsi" w:cstheme="minorHAnsi"/>
+          <w:sz w:val="22"/>
+          <w:szCs w:val="22"/>
+        </w:rPr>
+        <w:t>Alunos</w:t>
       </w:r>
     </w:p>
     <w:p>
       <w:pPr>
         <w:pStyle w:val="NormalWeb"/>
+        <w:rPr>
+          <w:rFonts w:asciiTheme="minorHAnsi" w:hAnsiTheme="minorHAnsi" w:cstheme="minorHAnsi"/>
+          <w:sz w:val="22"/>
+          <w:szCs w:val="22"/>
+        </w:rPr>
       </w:pPr>
       <w:r>
         <w:rPr>
           <w:rFonts w:hAnsi="Symbol"/>
+          <w:sz w:val="22"/>
+          <w:szCs w:val="22"/>
         </w:rPr>
         <w:t></w:t>
       </w:r>
       <w:r>
-        <w:t xml:space="preserve"> Administradores</w:t>
-      </w:r>
-      <w:r>
+        <w:rPr>
+          <w:sz w:val="22"/>
+          <w:szCs w:val="22"/>
+        </w:rPr>
         <w:t xml:space="preserve"> </w:t>
       </w:r>
       <w:r>
+        <w:rPr>
+          <w:rFonts w:asciiTheme="minorHAnsi" w:hAnsiTheme="minorHAnsi" w:cstheme="minorHAnsi"/>
+          <w:sz w:val="22"/>
+          <w:szCs w:val="22"/>
+        </w:rPr>
+        <w:t>Administradores</w:t>
+      </w:r>
+      <w:r>
+        <w:rPr>
+          <w:rFonts w:asciiTheme="minorHAnsi" w:hAnsiTheme="minorHAnsi" w:cstheme="minorHAnsi"/>
+          <w:sz w:val="22"/>
+          <w:szCs w:val="22"/>
+        </w:rPr>
+        <w:t xml:space="preserve"> </w:t>
+      </w:r>
+      <w:r>
+        <w:rPr>
+          <w:rFonts w:asciiTheme="minorHAnsi" w:hAnsiTheme="minorHAnsi" w:cstheme="minorHAnsi"/>
+          <w:sz w:val="22"/>
+          <w:szCs w:val="22"/>
+        </w:rPr>
         <w:t xml:space="preserve">de </w:t>
       </w:r>
       <w:r>
+        <w:rPr>
+          <w:rFonts w:asciiTheme="minorHAnsi" w:hAnsiTheme="minorHAnsi" w:cstheme="minorHAnsi"/>
+          <w:sz w:val="22"/>
+          <w:szCs w:val="22"/>
+        </w:rPr>
         <w:t xml:space="preserve">Sistemas </w:t>
       </w:r>
     </w:p>
     <w:p>
       <w:pPr>
         <w:pStyle w:val="NormalWeb"/>
+        <w:rPr>
+          <w:rFonts w:asciiTheme="minorHAnsi" w:hAnsiTheme="minorHAnsi" w:cstheme="minorHAnsi"/>
+        </w:rPr>
       </w:pPr>
       <w:r>
         <w:rPr>
           <w:rFonts w:hAnsi="Symbol"/>
+          <w:sz w:val="22"/>
+          <w:szCs w:val="22"/>
         </w:rPr>
         <w:t></w:t>
       </w:r>
       <w:r>
-        <w:t xml:space="preserve"> Professores </w:t>
+        <w:rPr>
+          <w:sz w:val="22"/>
+          <w:szCs w:val="22"/>
+        </w:rPr>
+        <w:t xml:space="preserve"> </w:t>
+      </w:r>
+      <w:r>
+        <w:rPr>
+          <w:rFonts w:asciiTheme="minorHAnsi" w:hAnsiTheme="minorHAnsi" w:cstheme="minorHAnsi"/>
+          <w:sz w:val="22"/>
+          <w:szCs w:val="22"/>
+        </w:rPr>
+        <w:t>Professores</w:t>
+      </w:r>
+      <w:r>
+        <w:rPr>
+          <w:rFonts w:asciiTheme="minorHAnsi" w:hAnsiTheme="minorHAnsi" w:cstheme="minorHAnsi"/>
+        </w:rPr>
+        <w:t xml:space="preserve"> </w:t>
       </w:r>
     </w:p>
     <w:p>
-      <w:r>
+      <w:pPr>
+        <w:rPr>
+          <w:sz w:val="28"/>
+          <w:szCs w:val="28"/>
+        </w:rPr>
+      </w:pPr>
+      <w:r>
+        <w:rPr>
+          <w:sz w:val="28"/>
+          <w:szCs w:val="28"/>
+        </w:rPr>
         <w:t>2. Identifique os outros interessados envolvidos.</w:t>
       </w:r>
-      <w:bookmarkStart w:id="0" w:name="_GoBack"/>
-      <w:bookmarkEnd w:id="0"/>
+    </w:p>
+    <w:p>
+      <w:pPr>
+        <w:pStyle w:val="ListParagraph"/>
+        <w:numPr>
+          <w:ilvl w:val="0"/>
+          <w:numId w:val="1"/>
+        </w:numPr>
+      </w:pPr>
+      <w:r>
+        <w:t>Serviços académicos</w:t>
+      </w:r>
+    </w:p>
+    <w:p>
+      <w:pPr>
+        <w:pStyle w:val="ListParagraph"/>
+        <w:numPr>
+          <w:ilvl w:val="0"/>
+          <w:numId w:val="1"/>
+        </w:numPr>
+      </w:pPr>
+      <w:proofErr w:type="spellStart"/>
+      <w:r>
+        <w:t>Direcção</w:t>
+      </w:r>
+      <w:proofErr w:type="spellEnd"/>
+      <w:r>
+        <w:t xml:space="preserve"> do Curso</w:t>
+      </w:r>
+    </w:p>
+    <w:p>
+      <w:pPr>
+        <w:rPr>
+          <w:sz w:val="28"/>
+          <w:szCs w:val="28"/>
+        </w:rPr>
+      </w:pPr>
+      <w:r>
+        <w:rPr>
+          <w:sz w:val="28"/>
+          <w:szCs w:val="28"/>
+        </w:rPr>
+        <w:t xml:space="preserve">3. </w:t>
+      </w:r>
+      <w:proofErr w:type="spellStart"/>
+      <w:r>
+        <w:rPr>
+          <w:sz w:val="28"/>
+          <w:szCs w:val="28"/>
+        </w:rPr>
+        <w:t>Efectue</w:t>
+      </w:r>
+      <w:proofErr w:type="spellEnd"/>
+      <w:r>
+        <w:rPr>
+          <w:sz w:val="28"/>
+          <w:szCs w:val="28"/>
+        </w:rPr>
+        <w:t xml:space="preserve"> um levantamento dos use cases necessários ao funcionamento do sistema.</w:t>
+      </w:r>
+    </w:p>
+    <w:p>
+      <w:pPr>
+        <w:spacing w:after="0" w:line="240" w:lineRule="auto"/>
+        <w:rPr>
+          <w:rFonts w:eastAsia="Times New Roman" w:cstheme="minorHAnsi"/>
+          <w:sz w:val="24"/>
+          <w:szCs w:val="24"/>
+          <w:lang w:eastAsia="pt-PT"/>
+        </w:rPr>
+      </w:pPr>
+      <w:r>
+        <w:rPr>
+          <w:rFonts w:ascii="Times New Roman" w:eastAsia="Times New Roman" w:hAnsi="Symbol" w:cs="Times New Roman"/>
+          <w:sz w:val="24"/>
+          <w:szCs w:val="24"/>
+          <w:lang w:eastAsia="pt-PT"/>
+        </w:rPr>
+        <w:t></w:t>
+      </w:r>
+      <w:r>
+        <w:rPr>
+          <w:rFonts w:ascii="Times New Roman" w:eastAsia="Times New Roman" w:hAnsi="Times New Roman" w:cs="Times New Roman"/>
+          <w:sz w:val="24"/>
+          <w:szCs w:val="24"/>
+          <w:lang w:eastAsia="pt-PT"/>
+        </w:rPr>
+        <w:t xml:space="preserve"> </w:t>
+      </w:r>
+      <w:r>
+        <w:rPr>
+          <w:rFonts w:eastAsia="Times New Roman" w:cstheme="minorHAnsi"/>
+          <w:sz w:val="24"/>
+          <w:szCs w:val="24"/>
+          <w:lang w:eastAsia="pt-PT"/>
+        </w:rPr>
+        <w:t>Realizar</w:t>
+      </w:r>
+      <w:r>
+        <w:rPr>
+          <w:rFonts w:eastAsia="Times New Roman" w:cstheme="minorHAnsi"/>
+          <w:bCs/>
+          <w:sz w:val="24"/>
+          <w:szCs w:val="24"/>
+          <w:lang w:eastAsia="pt-PT"/>
+        </w:rPr>
+        <w:t xml:space="preserve"> login</w:t>
+      </w:r>
+      <w:r>
+        <w:rPr>
+          <w:rFonts w:eastAsia="Times New Roman" w:cstheme="minorHAnsi"/>
+          <w:sz w:val="24"/>
+          <w:szCs w:val="24"/>
+          <w:lang w:eastAsia="pt-PT"/>
+        </w:rPr>
+        <w:t xml:space="preserve"> </w:t>
+      </w:r>
+    </w:p>
+    <w:p>
+      <w:pPr>
+        <w:spacing w:after="0" w:line="240" w:lineRule="auto"/>
+        <w:rPr>
+          <w:rFonts w:eastAsia="Times New Roman" w:cstheme="minorHAnsi"/>
+          <w:sz w:val="24"/>
+          <w:szCs w:val="24"/>
+          <w:lang w:eastAsia="pt-PT"/>
+        </w:rPr>
+      </w:pPr>
+      <w:r>
+        <w:rPr>
+          <w:rFonts w:ascii="Times New Roman" w:eastAsia="Times New Roman" w:hAnsi="Symbol" w:cs="Times New Roman"/>
+          <w:sz w:val="24"/>
+          <w:szCs w:val="24"/>
+          <w:lang w:eastAsia="pt-PT"/>
+        </w:rPr>
+        <w:t></w:t>
+      </w:r>
+      <w:r>
+        <w:rPr>
+          <w:rFonts w:ascii="Times New Roman" w:eastAsia="Times New Roman" w:hAnsi="Times New Roman" w:cs="Times New Roman"/>
+          <w:sz w:val="24"/>
+          <w:szCs w:val="24"/>
+          <w:lang w:eastAsia="pt-PT"/>
+        </w:rPr>
+        <w:t xml:space="preserve"> </w:t>
+      </w:r>
+      <w:r>
+        <w:rPr>
+          <w:rFonts w:eastAsia="Times New Roman" w:cstheme="minorHAnsi"/>
+          <w:sz w:val="24"/>
+          <w:szCs w:val="24"/>
+          <w:lang w:eastAsia="pt-PT"/>
+        </w:rPr>
+        <w:t>Visualizar</w:t>
+      </w:r>
+      <w:r>
+        <w:rPr>
+          <w:rFonts w:eastAsia="Times New Roman" w:cstheme="minorHAnsi"/>
+          <w:bCs/>
+          <w:sz w:val="24"/>
+          <w:szCs w:val="24"/>
+          <w:lang w:eastAsia="pt-PT"/>
+        </w:rPr>
+        <w:t xml:space="preserve"> disciplinas disponíveis</w:t>
+      </w:r>
+      <w:r>
+        <w:rPr>
+          <w:rFonts w:eastAsia="Times New Roman" w:cstheme="minorHAnsi"/>
+          <w:sz w:val="24"/>
+          <w:szCs w:val="24"/>
+          <w:lang w:eastAsia="pt-PT"/>
+        </w:rPr>
+        <w:t xml:space="preserve"> </w:t>
+      </w:r>
+    </w:p>
+    <w:p>
+      <w:pPr>
+        <w:spacing w:after="0" w:line="240" w:lineRule="auto"/>
+        <w:rPr>
+          <w:rFonts w:eastAsia="Times New Roman" w:cstheme="minorHAnsi"/>
+          <w:sz w:val="24"/>
+          <w:szCs w:val="24"/>
+          <w:lang w:eastAsia="pt-PT"/>
+        </w:rPr>
+      </w:pPr>
+      <w:r>
+        <w:rPr>
+          <w:rFonts w:ascii="Times New Roman" w:eastAsia="Times New Roman" w:hAnsi="Symbol" w:cs="Times New Roman"/>
+          <w:sz w:val="24"/>
+          <w:szCs w:val="24"/>
+          <w:lang w:eastAsia="pt-PT"/>
+        </w:rPr>
+        <w:t></w:t>
+      </w:r>
+      <w:r>
+        <w:rPr>
+          <w:rFonts w:ascii="Times New Roman" w:eastAsia="Times New Roman" w:hAnsi="Times New Roman" w:cs="Times New Roman"/>
+          <w:sz w:val="24"/>
+          <w:szCs w:val="24"/>
+          <w:lang w:eastAsia="pt-PT"/>
+        </w:rPr>
+        <w:t xml:space="preserve"> </w:t>
+      </w:r>
+      <w:r>
+        <w:rPr>
+          <w:rFonts w:eastAsia="Times New Roman" w:cstheme="minorHAnsi"/>
+          <w:sz w:val="24"/>
+          <w:szCs w:val="24"/>
+          <w:lang w:eastAsia="pt-PT"/>
+        </w:rPr>
+        <w:t>Inscrever</w:t>
+      </w:r>
+      <w:r>
+        <w:rPr>
+          <w:rFonts w:eastAsia="Times New Roman" w:cstheme="minorHAnsi"/>
+          <w:bCs/>
+          <w:sz w:val="24"/>
+          <w:szCs w:val="24"/>
+          <w:lang w:eastAsia="pt-PT"/>
+        </w:rPr>
+        <w:t>-se em disciplina</w:t>
+      </w:r>
+      <w:r>
+        <w:rPr>
+          <w:rFonts w:eastAsia="Times New Roman" w:cstheme="minorHAnsi"/>
+          <w:bCs/>
+          <w:sz w:val="24"/>
+          <w:szCs w:val="24"/>
+          <w:lang w:eastAsia="pt-PT"/>
+        </w:rPr>
+        <w:t>s</w:t>
+      </w:r>
+      <w:r>
+        <w:rPr>
+          <w:rFonts w:eastAsia="Times New Roman" w:cstheme="minorHAnsi"/>
+          <w:sz w:val="24"/>
+          <w:szCs w:val="24"/>
+          <w:lang w:eastAsia="pt-PT"/>
+        </w:rPr>
+        <w:t xml:space="preserve"> </w:t>
+      </w:r>
+    </w:p>
+    <w:p>
+      <w:pPr>
+        <w:spacing w:after="0" w:line="240" w:lineRule="auto"/>
+        <w:rPr>
+          <w:rFonts w:eastAsia="Times New Roman" w:cstheme="minorHAnsi"/>
+          <w:sz w:val="24"/>
+          <w:szCs w:val="24"/>
+          <w:lang w:eastAsia="pt-PT"/>
+        </w:rPr>
+      </w:pPr>
+      <w:r>
+        <w:rPr>
+          <w:rFonts w:ascii="Times New Roman" w:eastAsia="Times New Roman" w:hAnsi="Symbol" w:cs="Times New Roman"/>
+          <w:sz w:val="24"/>
+          <w:szCs w:val="24"/>
+          <w:lang w:eastAsia="pt-PT"/>
+        </w:rPr>
+        <w:t></w:t>
+      </w:r>
+      <w:r>
+        <w:rPr>
+          <w:rFonts w:ascii="Times New Roman" w:eastAsia="Times New Roman" w:hAnsi="Times New Roman" w:cs="Times New Roman"/>
+          <w:sz w:val="24"/>
+          <w:szCs w:val="24"/>
+          <w:lang w:eastAsia="pt-PT"/>
+        </w:rPr>
+        <w:t xml:space="preserve"> </w:t>
+      </w:r>
+      <w:r>
+        <w:rPr>
+          <w:rFonts w:eastAsia="Times New Roman" w:cstheme="minorHAnsi"/>
+          <w:sz w:val="24"/>
+          <w:szCs w:val="24"/>
+          <w:lang w:eastAsia="pt-PT"/>
+        </w:rPr>
+        <w:t>Cancelar</w:t>
+      </w:r>
+      <w:r>
+        <w:rPr>
+          <w:rFonts w:eastAsia="Times New Roman" w:cstheme="minorHAnsi"/>
+          <w:bCs/>
+          <w:sz w:val="24"/>
+          <w:szCs w:val="24"/>
+          <w:lang w:eastAsia="pt-PT"/>
+        </w:rPr>
+        <w:t xml:space="preserve"> inscrição </w:t>
+      </w:r>
+      <w:r>
+        <w:rPr>
+          <w:rFonts w:eastAsia="Times New Roman" w:cstheme="minorHAnsi"/>
+          <w:bCs/>
+          <w:sz w:val="24"/>
+          <w:szCs w:val="24"/>
+          <w:lang w:eastAsia="pt-PT"/>
+        </w:rPr>
+        <w:t>de</w:t>
+      </w:r>
+      <w:r>
+        <w:rPr>
+          <w:rFonts w:eastAsia="Times New Roman" w:cstheme="minorHAnsi"/>
+          <w:bCs/>
+          <w:sz w:val="24"/>
+          <w:szCs w:val="24"/>
+          <w:lang w:eastAsia="pt-PT"/>
+        </w:rPr>
+        <w:t xml:space="preserve"> disciplina</w:t>
+      </w:r>
+      <w:r>
+        <w:rPr>
+          <w:rFonts w:eastAsia="Times New Roman" w:cstheme="minorHAnsi"/>
+          <w:bCs/>
+          <w:sz w:val="24"/>
+          <w:szCs w:val="24"/>
+          <w:lang w:eastAsia="pt-PT"/>
+        </w:rPr>
+        <w:t>s</w:t>
+      </w:r>
+      <w:r>
+        <w:rPr>
+          <w:rFonts w:eastAsia="Times New Roman" w:cstheme="minorHAnsi"/>
+          <w:sz w:val="24"/>
+          <w:szCs w:val="24"/>
+          <w:lang w:eastAsia="pt-PT"/>
+        </w:rPr>
+        <w:t xml:space="preserve"> </w:t>
+      </w:r>
+    </w:p>
+    <w:p>
+      <w:pPr>
+        <w:spacing w:after="0" w:line="240" w:lineRule="auto"/>
+        <w:rPr>
+          <w:rFonts w:ascii="Times New Roman" w:eastAsia="Times New Roman" w:hAnsi="Times New Roman" w:cs="Times New Roman"/>
+          <w:sz w:val="24"/>
+          <w:szCs w:val="24"/>
+          <w:lang w:eastAsia="pt-PT"/>
+        </w:rPr>
+      </w:pPr>
+      <w:r>
+        <w:rPr>
+          <w:rFonts w:ascii="Times New Roman" w:eastAsia="Times New Roman" w:hAnsi="Symbol" w:cs="Times New Roman"/>
+          <w:sz w:val="24"/>
+          <w:szCs w:val="24"/>
+          <w:lang w:eastAsia="pt-PT"/>
+        </w:rPr>
+        <w:t></w:t>
+      </w:r>
+      <w:r>
+        <w:rPr>
+          <w:rFonts w:ascii="Times New Roman" w:eastAsia="Times New Roman" w:hAnsi="Times New Roman" w:cs="Times New Roman"/>
+          <w:sz w:val="24"/>
+          <w:szCs w:val="24"/>
+          <w:lang w:eastAsia="pt-PT"/>
+        </w:rPr>
+        <w:t xml:space="preserve"> </w:t>
+      </w:r>
+      <w:r>
+        <w:rPr>
+          <w:rFonts w:eastAsia="Times New Roman" w:cstheme="minorHAnsi"/>
+          <w:sz w:val="24"/>
+          <w:szCs w:val="24"/>
+          <w:lang w:eastAsia="pt-PT"/>
+        </w:rPr>
+        <w:t>Ger</w:t>
+      </w:r>
+      <w:r>
+        <w:rPr>
+          <w:rFonts w:eastAsia="Times New Roman" w:cstheme="minorHAnsi"/>
+          <w:sz w:val="24"/>
+          <w:szCs w:val="24"/>
+          <w:lang w:eastAsia="pt-PT"/>
+        </w:rPr>
+        <w:t>ir</w:t>
+      </w:r>
+      <w:r>
+        <w:rPr>
+          <w:rFonts w:eastAsia="Times New Roman" w:cstheme="minorHAnsi"/>
+          <w:bCs/>
+          <w:sz w:val="24"/>
+          <w:szCs w:val="24"/>
+          <w:lang w:eastAsia="pt-PT"/>
+        </w:rPr>
+        <w:t xml:space="preserve"> inscrições</w:t>
+      </w:r>
+    </w:p>
+    <w:p>
+      <w:pPr>
+        <w:spacing w:after="0" w:line="240" w:lineRule="auto"/>
+        <w:rPr>
+          <w:rFonts w:eastAsia="Times New Roman" w:cstheme="minorHAnsi"/>
+          <w:sz w:val="24"/>
+          <w:szCs w:val="24"/>
+          <w:lang w:eastAsia="pt-PT"/>
+        </w:rPr>
+      </w:pPr>
+      <w:r>
+        <w:rPr>
+          <w:rFonts w:ascii="Times New Roman" w:eastAsia="Times New Roman" w:hAnsi="Symbol" w:cs="Times New Roman"/>
+          <w:sz w:val="24"/>
+          <w:szCs w:val="24"/>
+          <w:lang w:eastAsia="pt-PT"/>
+        </w:rPr>
+        <w:t></w:t>
+      </w:r>
+      <w:r>
+        <w:rPr>
+          <w:rFonts w:ascii="Times New Roman" w:eastAsia="Times New Roman" w:hAnsi="Times New Roman" w:cs="Times New Roman"/>
+          <w:sz w:val="24"/>
+          <w:szCs w:val="24"/>
+          <w:lang w:eastAsia="pt-PT"/>
+        </w:rPr>
+        <w:t xml:space="preserve"> </w:t>
+      </w:r>
+      <w:r>
+        <w:rPr>
+          <w:rFonts w:eastAsia="Times New Roman" w:cstheme="minorHAnsi"/>
+          <w:sz w:val="24"/>
+          <w:szCs w:val="24"/>
+          <w:lang w:eastAsia="pt-PT"/>
+        </w:rPr>
+        <w:t>Consultar</w:t>
+      </w:r>
+      <w:r>
+        <w:rPr>
+          <w:rFonts w:eastAsia="Times New Roman" w:cstheme="minorHAnsi"/>
+          <w:bCs/>
+          <w:sz w:val="24"/>
+          <w:szCs w:val="24"/>
+          <w:lang w:eastAsia="pt-PT"/>
+        </w:rPr>
+        <w:t xml:space="preserve"> alunos inscritos</w:t>
+      </w:r>
+      <w:r>
+        <w:rPr>
+          <w:rFonts w:ascii="Times New Roman" w:eastAsia="Times New Roman" w:hAnsi="Times New Roman" w:cs="Times New Roman"/>
+          <w:sz w:val="24"/>
+          <w:szCs w:val="24"/>
+          <w:lang w:eastAsia="pt-PT"/>
+        </w:rPr>
+        <w:t xml:space="preserve"> </w:t>
+      </w:r>
+      <w:r>
+        <w:rPr>
+          <w:rFonts w:ascii="Times New Roman" w:eastAsia="Times New Roman" w:hAnsi="Times New Roman" w:cs="Times New Roman"/>
+          <w:sz w:val="24"/>
+          <w:szCs w:val="24"/>
+          <w:lang w:eastAsia="pt-PT"/>
+        </w:rPr>
+        <w:t xml:space="preserve">e as </w:t>
+      </w:r>
+      <w:r>
+        <w:rPr>
+          <w:rFonts w:eastAsia="Times New Roman" w:cstheme="minorHAnsi"/>
+          <w:sz w:val="24"/>
+          <w:szCs w:val="24"/>
+          <w:lang w:eastAsia="pt-PT"/>
+        </w:rPr>
+        <w:t>suas disciplinas.</w:t>
+      </w:r>
+    </w:p>
+    <w:p>
+      <w:pPr>
+        <w:rPr>
+          <w:rFonts w:eastAsia="Times New Roman" w:cstheme="minorHAnsi"/>
+          <w:sz w:val="24"/>
+          <w:szCs w:val="24"/>
+          <w:lang w:eastAsia="pt-PT"/>
+        </w:rPr>
+      </w:pPr>
+      <w:r>
+        <w:rPr>
+          <w:rFonts w:ascii="Times New Roman" w:eastAsia="Times New Roman" w:hAnsi="Symbol" w:cs="Times New Roman"/>
+          <w:sz w:val="24"/>
+          <w:szCs w:val="24"/>
+          <w:lang w:eastAsia="pt-PT"/>
+        </w:rPr>
+        <w:t></w:t>
+      </w:r>
+      <w:r>
+        <w:rPr>
+          <w:rFonts w:ascii="Times New Roman" w:eastAsia="Times New Roman" w:hAnsi="Times New Roman" w:cs="Times New Roman"/>
+          <w:sz w:val="24"/>
+          <w:szCs w:val="24"/>
+          <w:lang w:eastAsia="pt-PT"/>
+        </w:rPr>
+        <w:t xml:space="preserve"> </w:t>
+      </w:r>
+      <w:r>
+        <w:rPr>
+          <w:rFonts w:eastAsia="Times New Roman" w:cstheme="minorHAnsi"/>
+          <w:sz w:val="24"/>
+          <w:szCs w:val="24"/>
+          <w:lang w:eastAsia="pt-PT"/>
+        </w:rPr>
+        <w:t>Gerar</w:t>
+      </w:r>
+      <w:r>
+        <w:rPr>
+          <w:rFonts w:eastAsia="Times New Roman" w:cstheme="minorHAnsi"/>
+          <w:bCs/>
+          <w:sz w:val="24"/>
+          <w:szCs w:val="24"/>
+          <w:lang w:eastAsia="pt-PT"/>
+        </w:rPr>
+        <w:t xml:space="preserve"> relatórios acad</w:t>
+      </w:r>
+      <w:r>
+        <w:rPr>
+          <w:rFonts w:eastAsia="Times New Roman" w:cstheme="minorHAnsi"/>
+          <w:bCs/>
+          <w:sz w:val="24"/>
+          <w:szCs w:val="24"/>
+          <w:lang w:eastAsia="pt-PT"/>
+        </w:rPr>
+        <w:t>é</w:t>
+      </w:r>
+      <w:r>
+        <w:rPr>
+          <w:rFonts w:eastAsia="Times New Roman" w:cstheme="minorHAnsi"/>
+          <w:bCs/>
+          <w:sz w:val="24"/>
+          <w:szCs w:val="24"/>
+          <w:lang w:eastAsia="pt-PT"/>
+        </w:rPr>
+        <w:t>micos</w:t>
+      </w:r>
+      <w:r>
+        <w:rPr>
+          <w:rFonts w:eastAsia="Times New Roman" w:cstheme="minorHAnsi"/>
+          <w:sz w:val="24"/>
+          <w:szCs w:val="24"/>
+          <w:lang w:eastAsia="pt-PT"/>
+        </w:rPr>
+        <w:t xml:space="preserve"> </w:t>
+      </w:r>
+    </w:p>
+    <w:p>
+      <w:pPr>
+        <w:rPr>
+          <w:rFonts w:cstheme="minorHAnsi"/>
+          <w:sz w:val="28"/>
+          <w:szCs w:val="28"/>
+        </w:rPr>
+      </w:pPr>
+      <w:r>
+        <w:rPr>
+          <w:rFonts w:cstheme="minorHAnsi"/>
+          <w:sz w:val="28"/>
+          <w:szCs w:val="28"/>
+        </w:rPr>
+        <w:t>4. Crie descrições para os use cases encontrados.</w:t>
+      </w:r>
+    </w:p>
+    <w:tbl>
+      <w:tblPr>
+        <w:tblStyle w:val="TableGrid"/>
+        <w:tblW w:w="0" w:type="auto"/>
+        <w:tblInd w:w="-5" w:type="dxa"/>
+        <w:tblLook w:val="04A0" w:firstRow="1" w:lastRow="0" w:firstColumn="1" w:lastColumn="0" w:noHBand="0" w:noVBand="1"/>
+      </w:tblPr>
+      <w:tblGrid>
+        <w:gridCol w:w="2252"/>
+        <w:gridCol w:w="6044"/>
+      </w:tblGrid>
+      <w:tr>
+        <w:tc>
+          <w:tcPr>
+            <w:tcW w:w="2252" w:type="dxa"/>
+            <w:shd w:val="clear" w:color="auto" w:fill="70AD47" w:themeFill="accent6"/>
+          </w:tcPr>
+          <w:p>
+            <w:pPr>
+              <w:pStyle w:val="ListParagraph"/>
+              <w:ind w:left="0"/>
+            </w:pPr>
+            <w:r>
+              <w:t xml:space="preserve">Use case </w:t>
+            </w:r>
+          </w:p>
+        </w:tc>
+        <w:tc>
+          <w:tcPr>
+            <w:tcW w:w="6044" w:type="dxa"/>
+            <w:shd w:val="clear" w:color="auto" w:fill="70AD47" w:themeFill="accent6"/>
+          </w:tcPr>
+          <w:p>
+            <w:pPr>
+              <w:pStyle w:val="ListParagraph"/>
+              <w:ind w:left="0"/>
+            </w:pPr>
+            <w:r>
+              <w:t>Nome use case</w:t>
+            </w:r>
+          </w:p>
+        </w:tc>
+      </w:tr>
+      <w:tr>
+        <w:tc>
+          <w:tcPr>
+            <w:tcW w:w="2252" w:type="dxa"/>
+          </w:tcPr>
+          <w:p>
+            <w:pPr>
+              <w:rPr>
+                <w:rFonts w:eastAsia="Times New Roman" w:cstheme="minorHAnsi"/>
+                <w:sz w:val="24"/>
+                <w:szCs w:val="24"/>
+                <w:lang w:eastAsia="pt-PT"/>
+              </w:rPr>
+            </w:pPr>
+            <w:r>
+              <w:rPr>
+                <w:rFonts w:eastAsia="Times New Roman" w:cstheme="minorHAnsi"/>
+                <w:sz w:val="24"/>
+                <w:szCs w:val="24"/>
+                <w:lang w:eastAsia="pt-PT"/>
+              </w:rPr>
+              <w:t>Realizar</w:t>
+            </w:r>
+            <w:r>
+              <w:rPr>
+                <w:rFonts w:eastAsia="Times New Roman" w:cstheme="minorHAnsi"/>
+                <w:bCs/>
+                <w:sz w:val="24"/>
+                <w:szCs w:val="24"/>
+                <w:lang w:eastAsia="pt-PT"/>
+              </w:rPr>
+              <w:t xml:space="preserve"> login</w:t>
+            </w:r>
+            <w:r>
+              <w:rPr>
+                <w:rFonts w:eastAsia="Times New Roman" w:cstheme="minorHAnsi"/>
+                <w:sz w:val="24"/>
+                <w:szCs w:val="24"/>
+                <w:lang w:eastAsia="pt-PT"/>
+              </w:rPr>
+              <w:t xml:space="preserve"> </w:t>
+            </w:r>
+          </w:p>
+        </w:tc>
+        <w:tc>
+          <w:tcPr>
+            <w:tcW w:w="6044" w:type="dxa"/>
+          </w:tcPr>
+          <w:p>
+            <w:pPr>
+              <w:pStyle w:val="ListParagraph"/>
+              <w:ind w:left="0"/>
+            </w:pPr>
+            <w:r>
+              <w:t>Realizar o login no sistema</w:t>
+            </w:r>
+          </w:p>
+        </w:tc>
+      </w:tr>
+      <w:tr>
+        <w:tc>
+          <w:tcPr>
+            <w:tcW w:w="2252" w:type="dxa"/>
+          </w:tcPr>
+          <w:p>
+            <w:pPr>
+              <w:pStyle w:val="ListParagraph"/>
+              <w:ind w:left="0"/>
+            </w:pPr>
+            <w:r>
+              <w:t>Atores</w:t>
+            </w:r>
+          </w:p>
+        </w:tc>
+        <w:tc>
+          <w:tcPr>
+            <w:tcW w:w="6044" w:type="dxa"/>
+          </w:tcPr>
+          <w:p>
+            <w:pPr>
+              <w:pStyle w:val="ListParagraph"/>
+              <w:ind w:left="0"/>
+            </w:pPr>
+            <w:r>
+              <w:t>Aluno, Professores</w:t>
+            </w:r>
+          </w:p>
+        </w:tc>
+      </w:tr>
+      <w:tr>
+        <w:tc>
+          <w:tcPr>
+            <w:tcW w:w="2252" w:type="dxa"/>
+          </w:tcPr>
+          <w:p>
+            <w:pPr>
+              <w:pStyle w:val="ListParagraph"/>
+              <w:ind w:left="0"/>
+            </w:pPr>
+            <w:r>
+              <w:t>O</w:t>
+            </w:r>
+            <w:r>
+              <w:t>utros interessados</w:t>
+            </w:r>
+          </w:p>
+        </w:tc>
+        <w:tc>
+          <w:tcPr>
+            <w:tcW w:w="6044" w:type="dxa"/>
+          </w:tcPr>
+          <w:p>
+            <w:pPr>
+              <w:pStyle w:val="ListParagraph"/>
+              <w:ind w:left="0"/>
+            </w:pPr>
+            <w:r>
+              <w:t xml:space="preserve">Serviços </w:t>
+            </w:r>
+            <w:r>
+              <w:t>académicos</w:t>
+            </w:r>
+          </w:p>
+        </w:tc>
+      </w:tr>
+      <w:tr>
+        <w:tc>
+          <w:tcPr>
+            <w:tcW w:w="2252" w:type="dxa"/>
+          </w:tcPr>
+          <w:p>
+            <w:pPr>
+              <w:pStyle w:val="ListParagraph"/>
+              <w:ind w:left="0"/>
+            </w:pPr>
+            <w:r>
+              <w:t xml:space="preserve">Prioridade </w:t>
+            </w:r>
+          </w:p>
+        </w:tc>
+        <w:tc>
+          <w:tcPr>
+            <w:tcW w:w="6044" w:type="dxa"/>
+          </w:tcPr>
+          <w:p>
+            <w:pPr>
+              <w:pStyle w:val="ListParagraph"/>
+              <w:ind w:left="0"/>
+            </w:pPr>
+            <w:r>
+              <w:t>alta</w:t>
+            </w:r>
+          </w:p>
+        </w:tc>
+      </w:tr>
+      <w:tr>
+        <w:tc>
+          <w:tcPr>
+            <w:tcW w:w="2252" w:type="dxa"/>
+          </w:tcPr>
+          <w:p>
+            <w:pPr>
+              <w:pStyle w:val="ListParagraph"/>
+              <w:ind w:left="0"/>
+            </w:pPr>
+            <w:r>
+              <w:t>Finalidade</w:t>
+            </w:r>
+          </w:p>
+        </w:tc>
+        <w:tc>
+          <w:tcPr>
+            <w:tcW w:w="6044" w:type="dxa"/>
+          </w:tcPr>
+          <w:p>
+            <w:pPr>
+              <w:pStyle w:val="ListParagraph"/>
+              <w:ind w:left="0"/>
+            </w:pPr>
+            <w:r>
+              <w:t>Autenticação dos alunos, professores</w:t>
+            </w:r>
+          </w:p>
+        </w:tc>
+      </w:tr>
+      <w:tr>
+        <w:tc>
+          <w:tcPr>
+            <w:tcW w:w="2252" w:type="dxa"/>
+          </w:tcPr>
+          <w:p>
+            <w:pPr>
+              <w:pStyle w:val="ListParagraph"/>
+              <w:ind w:left="0"/>
+            </w:pPr>
+            <w:r>
+              <w:t>Pré-condição</w:t>
+            </w:r>
+          </w:p>
+        </w:tc>
+        <w:tc>
+          <w:tcPr>
+            <w:tcW w:w="6044" w:type="dxa"/>
+          </w:tcPr>
+          <w:p>
+            <w:pPr>
+              <w:pStyle w:val="ListParagraph"/>
+              <w:ind w:left="0"/>
+            </w:pPr>
+            <w:r>
+              <w:t xml:space="preserve">Registo </w:t>
+            </w:r>
+            <w:r>
+              <w:t>efetuado</w:t>
+            </w:r>
+          </w:p>
+        </w:tc>
+      </w:tr>
+      <w:tr>
+        <w:tc>
+          <w:tcPr>
+            <w:tcW w:w="2252" w:type="dxa"/>
+          </w:tcPr>
+          <w:p>
+            <w:pPr>
+              <w:pStyle w:val="ListParagraph"/>
+              <w:ind w:left="0"/>
+            </w:pPr>
+            <w:r>
+              <w:t>Pós-condição</w:t>
+            </w:r>
+          </w:p>
+        </w:tc>
+        <w:tc>
+          <w:tcPr>
+            <w:tcW w:w="6044" w:type="dxa"/>
+          </w:tcPr>
+          <w:p>
+            <w:pPr>
+              <w:pStyle w:val="ListParagraph"/>
+              <w:ind w:left="0"/>
+            </w:pPr>
+          </w:p>
+        </w:tc>
+      </w:tr>
+      <w:tr>
+        <w:tc>
+          <w:tcPr>
+            <w:tcW w:w="2252" w:type="dxa"/>
+          </w:tcPr>
+          <w:p>
+            <w:pPr>
+              <w:pStyle w:val="ListParagraph"/>
+              <w:ind w:left="0"/>
+            </w:pPr>
+            <w:proofErr w:type="spellStart"/>
+            <w:r>
+              <w:t>T</w:t>
+            </w:r>
+            <w:bookmarkStart w:id="0" w:name="_GoBack"/>
+            <w:bookmarkEnd w:id="0"/>
+            <w:r>
+              <w:t>rigger</w:t>
+            </w:r>
+            <w:proofErr w:type="spellEnd"/>
+          </w:p>
+        </w:tc>
+        <w:tc>
+          <w:tcPr>
+            <w:tcW w:w="6044" w:type="dxa"/>
+          </w:tcPr>
+          <w:p>
+            <w:pPr>
+              <w:pStyle w:val="ListParagraph"/>
+              <w:ind w:left="0"/>
+            </w:pPr>
+            <w:r>
+              <w:t>Aceder ao menu login</w:t>
+            </w:r>
+          </w:p>
+        </w:tc>
+      </w:tr>
+    </w:tbl>
+    <w:p>
+      <w:pPr>
+        <w:pStyle w:val="ListParagraph"/>
+      </w:pPr>
     </w:p>
     <w:sectPr>
       <w:pgSz w:w="11906" w:h="16838"/>
@@ -100,6 +1112,601 @@
     </w:sectPr>
   </w:body>
 </w:document>
+</file>
+
+<file path=word/numbering.xml><?xml version="1.0" encoding="utf-8"?>
+<w:numbering xmlns:wpc="http://schemas.microsoft.com/office/word/2010/wordprocessingCanvas" xmlns:cx="http://schemas.microsoft.com/office/drawing/2014/chartex" xmlns:cx1="http://schemas.microsoft.com/office/drawing/2015/9/8/chartex" xmlns:cx2="http://schemas.microsoft.com/office/drawing/2015/10/21/chartex" xmlns:cx3="http://schemas.microsoft.com/office/drawing/2016/5/9/chartex" xmlns:cx4="http://schemas.microsoft.com/office/drawing/2016/5/10/chartex" xmlns:cx5="http://schemas.microsoft.com/office/drawing/2016/5/11/chartex" xmlns:cx6="http://schemas.microsoft.com/office/drawing/2016/5/12/chartex" xmlns:cx7="http://schemas.microsoft.com/office/drawing/2016/5/13/chartex" xmlns:cx8="http://schemas.microsoft.com/office/drawing/2016/5/14/chartex" xmlns:mc="http://schemas.openxmlformats.org/markup-compatibility/2006" xmlns:aink="http://schemas.microsoft.com/office/drawing/2016/ink" xmlns:am3d="http://schemas.microsoft.com/office/drawing/2017/model3d" xmlns:o="urn:schemas-microsoft-com:office:office" xmlns:r="http://schemas.openxmlformats.org/officeDocument/2006/relationships" xmlns:m="http://schemas.openxmlformats.org/officeDocument/2006/math" xmlns:v="urn:schemas-microsoft-com:vml" xmlns:wp14="http://schemas.microsoft.com/office/word/2010/wordprocessingDrawing" xmlns:wp="http://schemas.openxmlformats.org/drawingml/2006/wordprocessingDrawing" xmlns:w10="urn:schemas-microsoft-com:office:word" xmlns:w="http://schemas.openxmlformats.org/wordprocessingml/2006/main" xmlns:w14="http://schemas.microsoft.com/office/word/2010/wordml" xmlns:w15="http://schemas.microsoft.com/office/word/2012/wordml" xmlns:w16cid="http://schemas.microsoft.com/office/word/2016/wordml/cid" xmlns:w16se="http://schemas.microsoft.com/office/word/2015/wordml/symex" xmlns:wpg="http://schemas.microsoft.com/office/word/2010/wordprocessingGroup" xmlns:wpi="http://schemas.microsoft.com/office/word/2010/wordprocessingInk" xmlns:wne="http://schemas.microsoft.com/office/word/2006/wordml" xmlns:wps="http://schemas.microsoft.com/office/word/2010/wordprocessingShape" mc:Ignorable="w14 w15 w16se w16cid wp14">
+  <w:abstractNum w:abstractNumId="0" w15:restartNumberingAfterBreak="0">
+    <w:nsid w:val="120F0473"/>
+    <w:multiLevelType w:val="hybridMultilevel"/>
+    <w:tmpl w:val="A4749E7C"/>
+    <w:lvl w:ilvl="0" w:tplc="51A6A4E6">
+      <w:start w:val="1"/>
+      <w:numFmt w:val="bullet"/>
+      <w:lvlText w:val=""/>
+      <w:lvlJc w:val="left"/>
+      <w:pPr>
+        <w:ind w:left="720" w:hanging="360"/>
+      </w:pPr>
+      <w:rPr>
+        <w:rFonts w:ascii="Symbol" w:hAnsi="Symbol" w:hint="default"/>
+        <w:sz w:val="24"/>
+        <w:szCs w:val="24"/>
+      </w:rPr>
+    </w:lvl>
+    <w:lvl w:ilvl="1" w:tplc="08160003" w:tentative="1">
+      <w:start w:val="1"/>
+      <w:numFmt w:val="bullet"/>
+      <w:lvlText w:val="o"/>
+      <w:lvlJc w:val="left"/>
+      <w:pPr>
+        <w:ind w:left="1440" w:hanging="360"/>
+      </w:pPr>
+      <w:rPr>
+        <w:rFonts w:ascii="Courier New" w:hAnsi="Courier New" w:cs="Courier New" w:hint="default"/>
+      </w:rPr>
+    </w:lvl>
+    <w:lvl w:ilvl="2" w:tplc="08160005" w:tentative="1">
+      <w:start w:val="1"/>
+      <w:numFmt w:val="bullet"/>
+      <w:lvlText w:val=""/>
+      <w:lvlJc w:val="left"/>
+      <w:pPr>
+        <w:ind w:left="2160" w:hanging="360"/>
+      </w:pPr>
+      <w:rPr>
+        <w:rFonts w:ascii="Wingdings" w:hAnsi="Wingdings" w:hint="default"/>
+      </w:rPr>
+    </w:lvl>
+    <w:lvl w:ilvl="3" w:tplc="08160001" w:tentative="1">
+      <w:start w:val="1"/>
+      <w:numFmt w:val="bullet"/>
+      <w:lvlText w:val=""/>
+      <w:lvlJc w:val="left"/>
+      <w:pPr>
+        <w:ind w:left="2880" w:hanging="360"/>
+      </w:pPr>
+      <w:rPr>
+        <w:rFonts w:ascii="Symbol" w:hAnsi="Symbol" w:hint="default"/>
+      </w:rPr>
+    </w:lvl>
+    <w:lvl w:ilvl="4" w:tplc="08160003" w:tentative="1">
+      <w:start w:val="1"/>
+      <w:numFmt w:val="bullet"/>
+      <w:lvlText w:val="o"/>
+      <w:lvlJc w:val="left"/>
+      <w:pPr>
+        <w:ind w:left="3600" w:hanging="360"/>
+      </w:pPr>
+      <w:rPr>
+        <w:rFonts w:ascii="Courier New" w:hAnsi="Courier New" w:cs="Courier New" w:hint="default"/>
+      </w:rPr>
+    </w:lvl>
+    <w:lvl w:ilvl="5" w:tplc="08160005" w:tentative="1">
+      <w:start w:val="1"/>
+      <w:numFmt w:val="bullet"/>
+      <w:lvlText w:val=""/>
+      <w:lvlJc w:val="left"/>
+      <w:pPr>
+        <w:ind w:left="4320" w:hanging="360"/>
+      </w:pPr>
+      <w:rPr>
+        <w:rFonts w:ascii="Wingdings" w:hAnsi="Wingdings" w:hint="default"/>
+      </w:rPr>
+    </w:lvl>
+    <w:lvl w:ilvl="6" w:tplc="08160001" w:tentative="1">
+      <w:start w:val="1"/>
+      <w:numFmt w:val="bullet"/>
+      <w:lvlText w:val=""/>
+      <w:lvlJc w:val="left"/>
+      <w:pPr>
+        <w:ind w:left="5040" w:hanging="360"/>
+      </w:pPr>
+      <w:rPr>
+        <w:rFonts w:ascii="Symbol" w:hAnsi="Symbol" w:hint="default"/>
+      </w:rPr>
+    </w:lvl>
+    <w:lvl w:ilvl="7" w:tplc="08160003" w:tentative="1">
+      <w:start w:val="1"/>
+      <w:numFmt w:val="bullet"/>
+      <w:lvlText w:val="o"/>
+      <w:lvlJc w:val="left"/>
+      <w:pPr>
+        <w:ind w:left="5760" w:hanging="360"/>
+      </w:pPr>
+      <w:rPr>
+        <w:rFonts w:ascii="Courier New" w:hAnsi="Courier New" w:cs="Courier New" w:hint="default"/>
+      </w:rPr>
+    </w:lvl>
+    <w:lvl w:ilvl="8" w:tplc="08160005" w:tentative="1">
+      <w:start w:val="1"/>
+      <w:numFmt w:val="bullet"/>
+      <w:lvlText w:val=""/>
+      <w:lvlJc w:val="left"/>
+      <w:pPr>
+        <w:ind w:left="6480" w:hanging="360"/>
+      </w:pPr>
+      <w:rPr>
+        <w:rFonts w:ascii="Wingdings" w:hAnsi="Wingdings" w:hint="default"/>
+      </w:rPr>
+    </w:lvl>
+  </w:abstractNum>
+  <w:abstractNum w:abstractNumId="1" w15:restartNumberingAfterBreak="0">
+    <w:nsid w:val="3A4A7360"/>
+    <w:multiLevelType w:val="hybridMultilevel"/>
+    <w:tmpl w:val="D97CFEC2"/>
+    <w:lvl w:ilvl="0" w:tplc="51A6A4E6">
+      <w:start w:val="1"/>
+      <w:numFmt w:val="bullet"/>
+      <w:lvlText w:val=""/>
+      <w:lvlJc w:val="left"/>
+      <w:pPr>
+        <w:ind w:left="360" w:hanging="360"/>
+      </w:pPr>
+      <w:rPr>
+        <w:rFonts w:ascii="Symbol" w:hAnsi="Symbol" w:hint="default"/>
+        <w:sz w:val="24"/>
+        <w:szCs w:val="24"/>
+      </w:rPr>
+    </w:lvl>
+    <w:lvl w:ilvl="1" w:tplc="08160003" w:tentative="1">
+      <w:start w:val="1"/>
+      <w:numFmt w:val="bullet"/>
+      <w:lvlText w:val="o"/>
+      <w:lvlJc w:val="left"/>
+      <w:pPr>
+        <w:ind w:left="1080" w:hanging="360"/>
+      </w:pPr>
+      <w:rPr>
+        <w:rFonts w:ascii="Courier New" w:hAnsi="Courier New" w:cs="Courier New" w:hint="default"/>
+      </w:rPr>
+    </w:lvl>
+    <w:lvl w:ilvl="2" w:tplc="08160005" w:tentative="1">
+      <w:start w:val="1"/>
+      <w:numFmt w:val="bullet"/>
+      <w:lvlText w:val=""/>
+      <w:lvlJc w:val="left"/>
+      <w:pPr>
+        <w:ind w:left="1800" w:hanging="360"/>
+      </w:pPr>
+      <w:rPr>
+        <w:rFonts w:ascii="Wingdings" w:hAnsi="Wingdings" w:hint="default"/>
+      </w:rPr>
+    </w:lvl>
+    <w:lvl w:ilvl="3" w:tplc="08160001" w:tentative="1">
+      <w:start w:val="1"/>
+      <w:numFmt w:val="bullet"/>
+      <w:lvlText w:val=""/>
+      <w:lvlJc w:val="left"/>
+      <w:pPr>
+        <w:ind w:left="2520" w:hanging="360"/>
+      </w:pPr>
+      <w:rPr>
+        <w:rFonts w:ascii="Symbol" w:hAnsi="Symbol" w:hint="default"/>
+      </w:rPr>
+    </w:lvl>
+    <w:lvl w:ilvl="4" w:tplc="08160003" w:tentative="1">
+      <w:start w:val="1"/>
+      <w:numFmt w:val="bullet"/>
+      <w:lvlText w:val="o"/>
+      <w:lvlJc w:val="left"/>
+      <w:pPr>
+        <w:ind w:left="3240" w:hanging="360"/>
+      </w:pPr>
+      <w:rPr>
+        <w:rFonts w:ascii="Courier New" w:hAnsi="Courier New" w:cs="Courier New" w:hint="default"/>
+      </w:rPr>
+    </w:lvl>
+    <w:lvl w:ilvl="5" w:tplc="08160005" w:tentative="1">
+      <w:start w:val="1"/>
+      <w:numFmt w:val="bullet"/>
+      <w:lvlText w:val=""/>
+      <w:lvlJc w:val="left"/>
+      <w:pPr>
+        <w:ind w:left="3960" w:hanging="360"/>
+      </w:pPr>
+      <w:rPr>
+        <w:rFonts w:ascii="Wingdings" w:hAnsi="Wingdings" w:hint="default"/>
+      </w:rPr>
+    </w:lvl>
+    <w:lvl w:ilvl="6" w:tplc="08160001" w:tentative="1">
+      <w:start w:val="1"/>
+      <w:numFmt w:val="bullet"/>
+      <w:lvlText w:val=""/>
+      <w:lvlJc w:val="left"/>
+      <w:pPr>
+        <w:ind w:left="4680" w:hanging="360"/>
+      </w:pPr>
+      <w:rPr>
+        <w:rFonts w:ascii="Symbol" w:hAnsi="Symbol" w:hint="default"/>
+      </w:rPr>
+    </w:lvl>
+    <w:lvl w:ilvl="7" w:tplc="08160003" w:tentative="1">
+      <w:start w:val="1"/>
+      <w:numFmt w:val="bullet"/>
+      <w:lvlText w:val="o"/>
+      <w:lvlJc w:val="left"/>
+      <w:pPr>
+        <w:ind w:left="5400" w:hanging="360"/>
+      </w:pPr>
+      <w:rPr>
+        <w:rFonts w:ascii="Courier New" w:hAnsi="Courier New" w:cs="Courier New" w:hint="default"/>
+      </w:rPr>
+    </w:lvl>
+    <w:lvl w:ilvl="8" w:tplc="08160005" w:tentative="1">
+      <w:start w:val="1"/>
+      <w:numFmt w:val="bullet"/>
+      <w:lvlText w:val=""/>
+      <w:lvlJc w:val="left"/>
+      <w:pPr>
+        <w:ind w:left="6120" w:hanging="360"/>
+      </w:pPr>
+      <w:rPr>
+        <w:rFonts w:ascii="Wingdings" w:hAnsi="Wingdings" w:hint="default"/>
+      </w:rPr>
+    </w:lvl>
+  </w:abstractNum>
+  <w:abstractNum w:abstractNumId="2" w15:restartNumberingAfterBreak="0">
+    <w:nsid w:val="54534CFB"/>
+    <w:multiLevelType w:val="hybridMultilevel"/>
+    <w:tmpl w:val="FFAAABE0"/>
+    <w:lvl w:ilvl="0" w:tplc="51A6A4E6">
+      <w:start w:val="1"/>
+      <w:numFmt w:val="bullet"/>
+      <w:lvlText w:val=""/>
+      <w:lvlJc w:val="left"/>
+      <w:pPr>
+        <w:ind w:left="502" w:hanging="360"/>
+      </w:pPr>
+      <w:rPr>
+        <w:rFonts w:ascii="Symbol" w:hAnsi="Symbol" w:hint="default"/>
+        <w:sz w:val="24"/>
+        <w:szCs w:val="24"/>
+      </w:rPr>
+    </w:lvl>
+    <w:lvl w:ilvl="1" w:tplc="08160003" w:tentative="1">
+      <w:start w:val="1"/>
+      <w:numFmt w:val="bullet"/>
+      <w:lvlText w:val="o"/>
+      <w:lvlJc w:val="left"/>
+      <w:pPr>
+        <w:ind w:left="1222" w:hanging="360"/>
+      </w:pPr>
+      <w:rPr>
+        <w:rFonts w:ascii="Courier New" w:hAnsi="Courier New" w:cs="Courier New" w:hint="default"/>
+      </w:rPr>
+    </w:lvl>
+    <w:lvl w:ilvl="2" w:tplc="08160005" w:tentative="1">
+      <w:start w:val="1"/>
+      <w:numFmt w:val="bullet"/>
+      <w:lvlText w:val=""/>
+      <w:lvlJc w:val="left"/>
+      <w:pPr>
+        <w:ind w:left="1942" w:hanging="360"/>
+      </w:pPr>
+      <w:rPr>
+        <w:rFonts w:ascii="Wingdings" w:hAnsi="Wingdings" w:hint="default"/>
+      </w:rPr>
+    </w:lvl>
+    <w:lvl w:ilvl="3" w:tplc="08160001" w:tentative="1">
+      <w:start w:val="1"/>
+      <w:numFmt w:val="bullet"/>
+      <w:lvlText w:val=""/>
+      <w:lvlJc w:val="left"/>
+      <w:pPr>
+        <w:ind w:left="2662" w:hanging="360"/>
+      </w:pPr>
+      <w:rPr>
+        <w:rFonts w:ascii="Symbol" w:hAnsi="Symbol" w:hint="default"/>
+      </w:rPr>
+    </w:lvl>
+    <w:lvl w:ilvl="4" w:tplc="08160003" w:tentative="1">
+      <w:start w:val="1"/>
+      <w:numFmt w:val="bullet"/>
+      <w:lvlText w:val="o"/>
+      <w:lvlJc w:val="left"/>
+      <w:pPr>
+        <w:ind w:left="3382" w:hanging="360"/>
+      </w:pPr>
+      <w:rPr>
+        <w:rFonts w:ascii="Courier New" w:hAnsi="Courier New" w:cs="Courier New" w:hint="default"/>
+      </w:rPr>
+    </w:lvl>
+    <w:lvl w:ilvl="5" w:tplc="08160005" w:tentative="1">
+      <w:start w:val="1"/>
+      <w:numFmt w:val="bullet"/>
+      <w:lvlText w:val=""/>
+      <w:lvlJc w:val="left"/>
+      <w:pPr>
+        <w:ind w:left="4102" w:hanging="360"/>
+      </w:pPr>
+      <w:rPr>
+        <w:rFonts w:ascii="Wingdings" w:hAnsi="Wingdings" w:hint="default"/>
+      </w:rPr>
+    </w:lvl>
+    <w:lvl w:ilvl="6" w:tplc="08160001" w:tentative="1">
+      <w:start w:val="1"/>
+      <w:numFmt w:val="bullet"/>
+      <w:lvlText w:val=""/>
+      <w:lvlJc w:val="left"/>
+      <w:pPr>
+        <w:ind w:left="4822" w:hanging="360"/>
+      </w:pPr>
+      <w:rPr>
+        <w:rFonts w:ascii="Symbol" w:hAnsi="Symbol" w:hint="default"/>
+      </w:rPr>
+    </w:lvl>
+    <w:lvl w:ilvl="7" w:tplc="08160003" w:tentative="1">
+      <w:start w:val="1"/>
+      <w:numFmt w:val="bullet"/>
+      <w:lvlText w:val="o"/>
+      <w:lvlJc w:val="left"/>
+      <w:pPr>
+        <w:ind w:left="5542" w:hanging="360"/>
+      </w:pPr>
+      <w:rPr>
+        <w:rFonts w:ascii="Courier New" w:hAnsi="Courier New" w:cs="Courier New" w:hint="default"/>
+      </w:rPr>
+    </w:lvl>
+    <w:lvl w:ilvl="8" w:tplc="08160005" w:tentative="1">
+      <w:start w:val="1"/>
+      <w:numFmt w:val="bullet"/>
+      <w:lvlText w:val=""/>
+      <w:lvlJc w:val="left"/>
+      <w:pPr>
+        <w:ind w:left="6262" w:hanging="360"/>
+      </w:pPr>
+      <w:rPr>
+        <w:rFonts w:ascii="Wingdings" w:hAnsi="Wingdings" w:hint="default"/>
+      </w:rPr>
+    </w:lvl>
+  </w:abstractNum>
+  <w:abstractNum w:abstractNumId="3" w15:restartNumberingAfterBreak="0">
+    <w:nsid w:val="649618E2"/>
+    <w:multiLevelType w:val="hybridMultilevel"/>
+    <w:tmpl w:val="6DB89DFC"/>
+    <w:lvl w:ilvl="0" w:tplc="51A6A4E6">
+      <w:start w:val="1"/>
+      <w:numFmt w:val="bullet"/>
+      <w:lvlText w:val=""/>
+      <w:lvlJc w:val="left"/>
+      <w:pPr>
+        <w:ind w:left="720" w:hanging="360"/>
+      </w:pPr>
+      <w:rPr>
+        <w:rFonts w:ascii="Symbol" w:hAnsi="Symbol" w:hint="default"/>
+        <w:sz w:val="24"/>
+        <w:szCs w:val="24"/>
+      </w:rPr>
+    </w:lvl>
+    <w:lvl w:ilvl="1" w:tplc="08160003" w:tentative="1">
+      <w:start w:val="1"/>
+      <w:numFmt w:val="bullet"/>
+      <w:lvlText w:val="o"/>
+      <w:lvlJc w:val="left"/>
+      <w:pPr>
+        <w:ind w:left="1440" w:hanging="360"/>
+      </w:pPr>
+      <w:rPr>
+        <w:rFonts w:ascii="Courier New" w:hAnsi="Courier New" w:cs="Courier New" w:hint="default"/>
+      </w:rPr>
+    </w:lvl>
+    <w:lvl w:ilvl="2" w:tplc="08160005" w:tentative="1">
+      <w:start w:val="1"/>
+      <w:numFmt w:val="bullet"/>
+      <w:lvlText w:val=""/>
+      <w:lvlJc w:val="left"/>
+      <w:pPr>
+        <w:ind w:left="2160" w:hanging="360"/>
+      </w:pPr>
+      <w:rPr>
+        <w:rFonts w:ascii="Wingdings" w:hAnsi="Wingdings" w:hint="default"/>
+      </w:rPr>
+    </w:lvl>
+    <w:lvl w:ilvl="3" w:tplc="08160001" w:tentative="1">
+      <w:start w:val="1"/>
+      <w:numFmt w:val="bullet"/>
+      <w:lvlText w:val=""/>
+      <w:lvlJc w:val="left"/>
+      <w:pPr>
+        <w:ind w:left="2880" w:hanging="360"/>
+      </w:pPr>
+      <w:rPr>
+        <w:rFonts w:ascii="Symbol" w:hAnsi="Symbol" w:hint="default"/>
+      </w:rPr>
+    </w:lvl>
+    <w:lvl w:ilvl="4" w:tplc="08160003" w:tentative="1">
+      <w:start w:val="1"/>
+      <w:numFmt w:val="bullet"/>
+      <w:lvlText w:val="o"/>
+      <w:lvlJc w:val="left"/>
+      <w:pPr>
+        <w:ind w:left="3600" w:hanging="360"/>
+      </w:pPr>
+      <w:rPr>
+        <w:rFonts w:ascii="Courier New" w:hAnsi="Courier New" w:cs="Courier New" w:hint="default"/>
+      </w:rPr>
+    </w:lvl>
+    <w:lvl w:ilvl="5" w:tplc="08160005" w:tentative="1">
+      <w:start w:val="1"/>
+      <w:numFmt w:val="bullet"/>
+      <w:lvlText w:val=""/>
+      <w:lvlJc w:val="left"/>
+      <w:pPr>
+        <w:ind w:left="4320" w:hanging="360"/>
+      </w:pPr>
+      <w:rPr>
+        <w:rFonts w:ascii="Wingdings" w:hAnsi="Wingdings" w:hint="default"/>
+      </w:rPr>
+    </w:lvl>
+    <w:lvl w:ilvl="6" w:tplc="08160001" w:tentative="1">
+      <w:start w:val="1"/>
+      <w:numFmt w:val="bullet"/>
+      <w:lvlText w:val=""/>
+      <w:lvlJc w:val="left"/>
+      <w:pPr>
+        <w:ind w:left="5040" w:hanging="360"/>
+      </w:pPr>
+      <w:rPr>
+        <w:rFonts w:ascii="Symbol" w:hAnsi="Symbol" w:hint="default"/>
+      </w:rPr>
+    </w:lvl>
+    <w:lvl w:ilvl="7" w:tplc="08160003" w:tentative="1">
+      <w:start w:val="1"/>
+      <w:numFmt w:val="bullet"/>
+      <w:lvlText w:val="o"/>
+      <w:lvlJc w:val="left"/>
+      <w:pPr>
+        <w:ind w:left="5760" w:hanging="360"/>
+      </w:pPr>
+      <w:rPr>
+        <w:rFonts w:ascii="Courier New" w:hAnsi="Courier New" w:cs="Courier New" w:hint="default"/>
+      </w:rPr>
+    </w:lvl>
+    <w:lvl w:ilvl="8" w:tplc="08160005" w:tentative="1">
+      <w:start w:val="1"/>
+      <w:numFmt w:val="bullet"/>
+      <w:lvlText w:val=""/>
+      <w:lvlJc w:val="left"/>
+      <w:pPr>
+        <w:ind w:left="6480" w:hanging="360"/>
+      </w:pPr>
+      <w:rPr>
+        <w:rFonts w:ascii="Wingdings" w:hAnsi="Wingdings" w:hint="default"/>
+      </w:rPr>
+    </w:lvl>
+  </w:abstractNum>
+  <w:abstractNum w:abstractNumId="4" w15:restartNumberingAfterBreak="0">
+    <w:nsid w:val="72DB0F66"/>
+    <w:multiLevelType w:val="hybridMultilevel"/>
+    <w:tmpl w:val="F3B8A208"/>
+    <w:lvl w:ilvl="0" w:tplc="51A6A4E6">
+      <w:start w:val="1"/>
+      <w:numFmt w:val="bullet"/>
+      <w:lvlText w:val=""/>
+      <w:lvlJc w:val="left"/>
+      <w:pPr>
+        <w:ind w:left="720" w:hanging="360"/>
+      </w:pPr>
+      <w:rPr>
+        <w:rFonts w:ascii="Symbol" w:hAnsi="Symbol" w:hint="default"/>
+        <w:sz w:val="24"/>
+        <w:szCs w:val="24"/>
+      </w:rPr>
+    </w:lvl>
+    <w:lvl w:ilvl="1" w:tplc="08160003" w:tentative="1">
+      <w:start w:val="1"/>
+      <w:numFmt w:val="bullet"/>
+      <w:lvlText w:val="o"/>
+      <w:lvlJc w:val="left"/>
+      <w:pPr>
+        <w:ind w:left="1440" w:hanging="360"/>
+      </w:pPr>
+      <w:rPr>
+        <w:rFonts w:ascii="Courier New" w:hAnsi="Courier New" w:cs="Courier New" w:hint="default"/>
+      </w:rPr>
+    </w:lvl>
+    <w:lvl w:ilvl="2" w:tplc="08160005" w:tentative="1">
+      <w:start w:val="1"/>
+      <w:numFmt w:val="bullet"/>
+      <w:lvlText w:val=""/>
+      <w:lvlJc w:val="left"/>
+      <w:pPr>
+        <w:ind w:left="2160" w:hanging="360"/>
+      </w:pPr>
+      <w:rPr>
+        <w:rFonts w:ascii="Wingdings" w:hAnsi="Wingdings" w:hint="default"/>
+      </w:rPr>
+    </w:lvl>
+    <w:lvl w:ilvl="3" w:tplc="08160001" w:tentative="1">
+      <w:start w:val="1"/>
+      <w:numFmt w:val="bullet"/>
+      <w:lvlText w:val=""/>
+      <w:lvlJc w:val="left"/>
+      <w:pPr>
+        <w:ind w:left="2880" w:hanging="360"/>
+      </w:pPr>
+      <w:rPr>
+        <w:rFonts w:ascii="Symbol" w:hAnsi="Symbol" w:hint="default"/>
+      </w:rPr>
+    </w:lvl>
+    <w:lvl w:ilvl="4" w:tplc="08160003" w:tentative="1">
+      <w:start w:val="1"/>
+      <w:numFmt w:val="bullet"/>
+      <w:lvlText w:val="o"/>
+      <w:lvlJc w:val="left"/>
+      <w:pPr>
+        <w:ind w:left="3600" w:hanging="360"/>
+      </w:pPr>
+      <w:rPr>
+        <w:rFonts w:ascii="Courier New" w:hAnsi="Courier New" w:cs="Courier New" w:hint="default"/>
+      </w:rPr>
+    </w:lvl>
+    <w:lvl w:ilvl="5" w:tplc="08160005" w:tentative="1">
+      <w:start w:val="1"/>
+      <w:numFmt w:val="bullet"/>
+      <w:lvlText w:val=""/>
+      <w:lvlJc w:val="left"/>
+      <w:pPr>
+        <w:ind w:left="4320" w:hanging="360"/>
+      </w:pPr>
+      <w:rPr>
+        <w:rFonts w:ascii="Wingdings" w:hAnsi="Wingdings" w:hint="default"/>
+      </w:rPr>
+    </w:lvl>
+    <w:lvl w:ilvl="6" w:tplc="08160001" w:tentative="1">
+      <w:start w:val="1"/>
+      <w:numFmt w:val="bullet"/>
+      <w:lvlText w:val=""/>
+      <w:lvlJc w:val="left"/>
+      <w:pPr>
+        <w:ind w:left="5040" w:hanging="360"/>
+      </w:pPr>
+      <w:rPr>
+        <w:rFonts w:ascii="Symbol" w:hAnsi="Symbol" w:hint="default"/>
+      </w:rPr>
+    </w:lvl>
+    <w:lvl w:ilvl="7" w:tplc="08160003" w:tentative="1">
+      <w:start w:val="1"/>
+      <w:numFmt w:val="bullet"/>
+      <w:lvlText w:val="o"/>
+      <w:lvlJc w:val="left"/>
+      <w:pPr>
+        <w:ind w:left="5760" w:hanging="360"/>
+      </w:pPr>
+      <w:rPr>
+        <w:rFonts w:ascii="Courier New" w:hAnsi="Courier New" w:cs="Courier New" w:hint="default"/>
+      </w:rPr>
+    </w:lvl>
+    <w:lvl w:ilvl="8" w:tplc="08160005" w:tentative="1">
+      <w:start w:val="1"/>
+      <w:numFmt w:val="bullet"/>
+      <w:lvlText w:val=""/>
+      <w:lvlJc w:val="left"/>
+      <w:pPr>
+        <w:ind w:left="6480" w:hanging="360"/>
+      </w:pPr>
+      <w:rPr>
+        <w:rFonts w:ascii="Wingdings" w:hAnsi="Wingdings" w:hint="default"/>
+      </w:rPr>
+    </w:lvl>
+  </w:abstractNum>
+  <w:num w:numId="1">
+    <w:abstractNumId w:val="3"/>
+  </w:num>
+  <w:num w:numId="2">
+    <w:abstractNumId w:val="4"/>
+  </w:num>
+  <w:num w:numId="3">
+    <w:abstractNumId w:val="1"/>
+  </w:num>
+  <w:num w:numId="4">
+    <w:abstractNumId w:val="0"/>
+  </w:num>
+  <w:num w:numId="5">
+    <w:abstractNumId w:val="2"/>
+  </w:num>
+</w:numbering>
 </file>
 
 <file path=word/styles.xml><?xml version="1.0" encoding="utf-8"?>
@@ -555,6 +2162,36 @@
       <w:bCs/>
     </w:rPr>
   </w:style>
+  <w:style w:type="paragraph" w:styleId="ListParagraph">
+    <w:name w:val="List Paragraph"/>
+    <w:basedOn w:val="Normal"/>
+    <w:uiPriority w:val="34"/>
+    <w:qFormat/>
+    <w:rsid w:val="000951B5"/>
+    <w:pPr>
+      <w:ind w:left="720"/>
+      <w:contextualSpacing/>
+    </w:pPr>
+  </w:style>
+  <w:style w:type="table" w:styleId="TableGrid">
+    <w:name w:val="Table Grid"/>
+    <w:basedOn w:val="TableNormal"/>
+    <w:uiPriority w:val="39"/>
+    <w:rsid w:val="007F5CA3"/>
+    <w:pPr>
+      <w:spacing w:after="0" w:line="240" w:lineRule="auto"/>
+    </w:pPr>
+    <w:tblPr>
+      <w:tblBorders>
+        <w:top w:val="single" w:sz="4" w:space="0" w:color="auto"/>
+        <w:left w:val="single" w:sz="4" w:space="0" w:color="auto"/>
+        <w:bottom w:val="single" w:sz="4" w:space="0" w:color="auto"/>
+        <w:right w:val="single" w:sz="4" w:space="0" w:color="auto"/>
+        <w:insideH w:val="single" w:sz="4" w:space="0" w:color="auto"/>
+        <w:insideV w:val="single" w:sz="4" w:space="0" w:color="auto"/>
+      </w:tblBorders>
+    </w:tblPr>
+  </w:style>
 </w:styles>
 </file>
 

</xml_diff>